<commit_message>
Added references to all the code
</commit_message>
<xml_diff>
--- a/PP2-CW2/CW Docs/PP2-CW2-Testing.docx
+++ b/PP2-CW2/CW Docs/PP2-CW2-Testing.docx
@@ -475,14 +475,7 @@
                 <w:sz w:val="22"/>
                 <w:szCs w:val="22"/>
               </w:rPr>
-              <w:t xml:space="preserve">Error message </w:t>
-            </w:r>
-            <w:r>
-              <w:rPr>
-                <w:sz w:val="22"/>
-                <w:szCs w:val="22"/>
-              </w:rPr>
-              <w:t>and re-prompt for input</w:t>
+              <w:t>Error message and re-prompt for input</w:t>
             </w:r>
           </w:p>
         </w:tc>
@@ -503,14 +496,7 @@
                 <w:sz w:val="22"/>
                 <w:szCs w:val="22"/>
               </w:rPr>
-              <w:t xml:space="preserve">Error message </w:t>
-            </w:r>
-            <w:r>
-              <w:rPr>
-                <w:sz w:val="22"/>
-                <w:szCs w:val="22"/>
-              </w:rPr>
-              <w:t>and re-prompt for input</w:t>
+              <w:t>Error message and re-prompt for input</w:t>
             </w:r>
           </w:p>
         </w:tc>
@@ -915,14 +901,7 @@
                 <w:sz w:val="22"/>
                 <w:szCs w:val="22"/>
               </w:rPr>
-              <w:t xml:space="preserve"> </w:t>
-            </w:r>
-            <w:r>
-              <w:rPr>
-                <w:sz w:val="22"/>
-                <w:szCs w:val="22"/>
-              </w:rPr>
-              <w:t>and re-prompt for input</w:t>
+              <w:t xml:space="preserve"> and re-prompt for input</w:t>
             </w:r>
           </w:p>
         </w:tc>
@@ -950,14 +929,7 @@
                 <w:sz w:val="22"/>
                 <w:szCs w:val="22"/>
               </w:rPr>
-              <w:t xml:space="preserve"> </w:t>
-            </w:r>
-            <w:r>
-              <w:rPr>
-                <w:sz w:val="22"/>
-                <w:szCs w:val="22"/>
-              </w:rPr>
-              <w:t>and re-prompt for input</w:t>
+              <w:t xml:space="preserve"> and re-prompt for input</w:t>
             </w:r>
           </w:p>
         </w:tc>
@@ -979,8 +951,6 @@
               </w:rPr>
               <w:t>Pass</w:t>
             </w:r>
-            <w:bookmarkStart w:id="0" w:name="_GoBack"/>
-            <w:bookmarkEnd w:id="0"/>
           </w:p>
         </w:tc>
       </w:tr>
@@ -1441,14 +1411,7 @@
                 <w:sz w:val="22"/>
                 <w:szCs w:val="22"/>
               </w:rPr>
-              <w:t>User is prompted to input information about a</w:t>
-            </w:r>
-            <w:r>
-              <w:rPr>
-                <w:sz w:val="22"/>
-                <w:szCs w:val="22"/>
-              </w:rPr>
-              <w:t xml:space="preserve"> Vinyl</w:t>
+              <w:t>User is prompted to input information about a Vinyl</w:t>
             </w:r>
           </w:p>
         </w:tc>
@@ -1468,14 +1431,7 @@
                 <w:sz w:val="22"/>
                 <w:szCs w:val="22"/>
               </w:rPr>
-              <w:t xml:space="preserve">User is prompted to input information about a </w:t>
-            </w:r>
-            <w:r>
-              <w:rPr>
-                <w:sz w:val="22"/>
-                <w:szCs w:val="22"/>
-              </w:rPr>
-              <w:t>Vinyl</w:t>
+              <w:t>User is prompted to input information about a Vinyl</w:t>
             </w:r>
           </w:p>
         </w:tc>
@@ -2180,21 +2136,7 @@
                 <w:sz w:val="22"/>
                 <w:szCs w:val="22"/>
               </w:rPr>
-              <w:t>3</w:t>
-            </w:r>
-            <w:r>
-              <w:rPr>
-                <w:sz w:val="22"/>
-                <w:szCs w:val="22"/>
-              </w:rPr>
-              <w:t>1</w:t>
-            </w:r>
-            <w:r>
-              <w:rPr>
-                <w:sz w:val="22"/>
-                <w:szCs w:val="22"/>
-              </w:rPr>
-              <w:t>/1/2019</w:t>
+              <w:t>31/1/2019</w:t>
             </w:r>
           </w:p>
         </w:tc>
@@ -2214,35 +2156,7 @@
                 <w:sz w:val="22"/>
                 <w:szCs w:val="22"/>
               </w:rPr>
-              <w:t xml:space="preserve">Date entered is: </w:t>
-            </w:r>
-            <w:r>
-              <w:rPr>
-                <w:sz w:val="22"/>
-                <w:szCs w:val="22"/>
-              </w:rPr>
-              <w:t>31</w:t>
-            </w:r>
-            <w:r>
-              <w:rPr>
-                <w:sz w:val="22"/>
-                <w:szCs w:val="22"/>
-              </w:rPr>
-              <w:t>/</w:t>
-            </w:r>
-            <w:r>
-              <w:rPr>
-                <w:sz w:val="22"/>
-                <w:szCs w:val="22"/>
-              </w:rPr>
-              <w:t>1</w:t>
-            </w:r>
-            <w:r>
-              <w:rPr>
-                <w:sz w:val="22"/>
-                <w:szCs w:val="22"/>
-              </w:rPr>
-              <w:t>/2019</w:t>
+              <w:t>Date entered is: 31/1/2019</w:t>
             </w:r>
           </w:p>
         </w:tc>
@@ -2458,42 +2372,7 @@
                 <w:sz w:val="22"/>
                 <w:szCs w:val="22"/>
               </w:rPr>
-              <w:t xml:space="preserve">Date entered is: </w:t>
-            </w:r>
-            <w:r>
-              <w:rPr>
-                <w:sz w:val="22"/>
-                <w:szCs w:val="22"/>
-              </w:rPr>
-              <w:t>29</w:t>
-            </w:r>
-            <w:r>
-              <w:rPr>
-                <w:sz w:val="22"/>
-                <w:szCs w:val="22"/>
-              </w:rPr>
-              <w:t>/</w:t>
-            </w:r>
-            <w:r>
-              <w:rPr>
-                <w:sz w:val="22"/>
-                <w:szCs w:val="22"/>
-              </w:rPr>
-              <w:t>2</w:t>
-            </w:r>
-            <w:r>
-              <w:rPr>
-                <w:sz w:val="22"/>
-                <w:szCs w:val="22"/>
-              </w:rPr>
-              <w:t>/20</w:t>
-            </w:r>
-            <w:r>
-              <w:rPr>
-                <w:sz w:val="22"/>
-                <w:szCs w:val="22"/>
-              </w:rPr>
-              <w:t>20</w:t>
+              <w:t>Date entered is: 29/2/2020</w:t>
             </w:r>
           </w:p>
         </w:tc>
@@ -2513,42 +2392,7 @@
                 <w:sz w:val="22"/>
                 <w:szCs w:val="22"/>
               </w:rPr>
-              <w:t xml:space="preserve">Date entered is: </w:t>
-            </w:r>
-            <w:r>
-              <w:rPr>
-                <w:sz w:val="22"/>
-                <w:szCs w:val="22"/>
-              </w:rPr>
-              <w:t>29</w:t>
-            </w:r>
-            <w:r>
-              <w:rPr>
-                <w:sz w:val="22"/>
-                <w:szCs w:val="22"/>
-              </w:rPr>
-              <w:t>/</w:t>
-            </w:r>
-            <w:r>
-              <w:rPr>
-                <w:sz w:val="22"/>
-                <w:szCs w:val="22"/>
-              </w:rPr>
-              <w:t>2</w:t>
-            </w:r>
-            <w:r>
-              <w:rPr>
-                <w:sz w:val="22"/>
-                <w:szCs w:val="22"/>
-              </w:rPr>
-              <w:t>/20</w:t>
-            </w:r>
-            <w:r>
-              <w:rPr>
-                <w:sz w:val="22"/>
-                <w:szCs w:val="22"/>
-              </w:rPr>
-              <w:t>20</w:t>
+              <w:t>Date entered is: 29/2/2020</w:t>
             </w:r>
           </w:p>
         </w:tc>
@@ -2698,21 +2542,7 @@
                 <w:sz w:val="22"/>
                 <w:szCs w:val="22"/>
               </w:rPr>
-              <w:t>Display Error message</w:t>
-            </w:r>
-            <w:r>
-              <w:rPr>
-                <w:sz w:val="22"/>
-                <w:szCs w:val="22"/>
-              </w:rPr>
-              <w:t xml:space="preserve"> </w:t>
-            </w:r>
-            <w:r>
-              <w:rPr>
-                <w:sz w:val="22"/>
-                <w:szCs w:val="22"/>
-              </w:rPr>
-              <w:t>and re-prompt for input</w:t>
+              <w:t>Display Error message and re-prompt for input</w:t>
             </w:r>
           </w:p>
         </w:tc>
@@ -3581,21 +3411,7 @@
                 <w:sz w:val="22"/>
                 <w:szCs w:val="22"/>
               </w:rPr>
-              <w:t>Display all information relevant to this item</w:t>
-            </w:r>
-            <w:r>
-              <w:rPr>
-                <w:sz w:val="22"/>
-                <w:szCs w:val="22"/>
-              </w:rPr>
-              <w:t xml:space="preserve"> </w:t>
-            </w:r>
-            <w:r>
-              <w:rPr>
-                <w:sz w:val="22"/>
-                <w:szCs w:val="22"/>
-              </w:rPr>
-              <w:t>in the table, if available in store</w:t>
+              <w:t>Display all information relevant to this item in the table, if available in store</w:t>
             </w:r>
           </w:p>
         </w:tc>
@@ -4183,35 +3999,7 @@
                 <w:sz w:val="22"/>
                 <w:szCs w:val="22"/>
               </w:rPr>
-              <w:t xml:space="preserve">If </w:t>
-            </w:r>
-            <w:r>
-              <w:rPr>
-                <w:sz w:val="22"/>
-                <w:szCs w:val="22"/>
-              </w:rPr>
-              <w:t>Vinyl</w:t>
-            </w:r>
-            <w:r>
-              <w:rPr>
-                <w:sz w:val="22"/>
-                <w:szCs w:val="22"/>
-              </w:rPr>
-              <w:t xml:space="preserve"> type was chosen to be added; item ID, title, genre, release date, artist, price</w:t>
-            </w:r>
-            <w:r>
-              <w:rPr>
-                <w:sz w:val="22"/>
-                <w:szCs w:val="22"/>
-              </w:rPr>
-              <w:t xml:space="preserve">, speed and diameter </w:t>
-            </w:r>
-            <w:r>
-              <w:rPr>
-                <w:sz w:val="22"/>
-                <w:szCs w:val="22"/>
-              </w:rPr>
-              <w:t>are prompted sequentially</w:t>
+              <w:t>If Vinyl type was chosen to be added; item ID, title, genre, release date, artist, price, speed and diameter are prompted sequentially</w:t>
             </w:r>
           </w:p>
         </w:tc>
@@ -4347,6 +4135,13 @@
                 <w:szCs w:val="22"/>
               </w:rPr>
             </w:pPr>
+            <w:r>
+              <w:rPr>
+                <w:sz w:val="22"/>
+                <w:szCs w:val="22"/>
+              </w:rPr>
+              <w:t>9</w:t>
+            </w:r>
           </w:p>
         </w:tc>
         <w:tc>
@@ -4360,6 +4155,13 @@
                 <w:szCs w:val="22"/>
               </w:rPr>
             </w:pPr>
+            <w:r>
+              <w:rPr>
+                <w:sz w:val="22"/>
+                <w:szCs w:val="22"/>
+              </w:rPr>
+              <w:t>When adding items, if an item ID that already exists in store is entered, the user is notified that the item ID has already been taken and the user is prompted for a different item ID.</w:t>
+            </w:r>
           </w:p>
         </w:tc>
         <w:tc>
@@ -4373,6 +4175,13 @@
                 <w:szCs w:val="22"/>
               </w:rPr>
             </w:pPr>
+            <w:r>
+              <w:rPr>
+                <w:sz w:val="22"/>
+                <w:szCs w:val="22"/>
+              </w:rPr>
+              <w:t>Pass</w:t>
+            </w:r>
           </w:p>
         </w:tc>
       </w:tr>
@@ -4388,13 +4197,6 @@
                 <w:szCs w:val="22"/>
               </w:rPr>
             </w:pPr>
-            <w:r>
-              <w:rPr>
-                <w:sz w:val="22"/>
-                <w:szCs w:val="22"/>
-              </w:rPr>
-              <w:t>9</w:t>
-            </w:r>
           </w:p>
         </w:tc>
         <w:tc>
@@ -4408,13 +4210,6 @@
                 <w:szCs w:val="22"/>
               </w:rPr>
             </w:pPr>
-            <w:r>
-              <w:rPr>
-                <w:sz w:val="22"/>
-                <w:szCs w:val="22"/>
-              </w:rPr>
-              <w:t>Once the chosen task is completed, the main menu is re-prompted</w:t>
-            </w:r>
           </w:p>
         </w:tc>
         <w:tc>
@@ -4428,13 +4223,6 @@
                 <w:szCs w:val="22"/>
               </w:rPr>
             </w:pPr>
-            <w:r>
-              <w:rPr>
-                <w:sz w:val="22"/>
-                <w:szCs w:val="22"/>
-              </w:rPr>
-              <w:t>Pass</w:t>
-            </w:r>
           </w:p>
         </w:tc>
       </w:tr>
@@ -4450,6 +4238,13 @@
                 <w:szCs w:val="22"/>
               </w:rPr>
             </w:pPr>
+            <w:r>
+              <w:rPr>
+                <w:sz w:val="22"/>
+                <w:szCs w:val="22"/>
+              </w:rPr>
+              <w:t>10</w:t>
+            </w:r>
           </w:p>
         </w:tc>
         <w:tc>
@@ -4463,6 +4258,13 @@
                 <w:szCs w:val="22"/>
               </w:rPr>
             </w:pPr>
+            <w:r>
+              <w:rPr>
+                <w:sz w:val="22"/>
+                <w:szCs w:val="22"/>
+              </w:rPr>
+              <w:t>Once the chosen task is completed, the main menu is re-prompted</w:t>
+            </w:r>
           </w:p>
         </w:tc>
         <w:tc>
@@ -4476,6 +4278,13 @@
                 <w:szCs w:val="22"/>
               </w:rPr>
             </w:pPr>
+            <w:r>
+              <w:rPr>
+                <w:sz w:val="22"/>
+                <w:szCs w:val="22"/>
+              </w:rPr>
+              <w:t>Pass</w:t>
+            </w:r>
           </w:p>
         </w:tc>
       </w:tr>
@@ -4491,13 +4300,6 @@
                 <w:szCs w:val="22"/>
               </w:rPr>
             </w:pPr>
-            <w:r>
-              <w:rPr>
-                <w:sz w:val="22"/>
-                <w:szCs w:val="22"/>
-              </w:rPr>
-              <w:t>10</w:t>
-            </w:r>
           </w:p>
         </w:tc>
         <w:tc>
@@ -4511,13 +4313,6 @@
                 <w:szCs w:val="22"/>
               </w:rPr>
             </w:pPr>
-            <w:r>
-              <w:rPr>
-                <w:sz w:val="22"/>
-                <w:szCs w:val="22"/>
-              </w:rPr>
-              <w:t>Delete item option prompts the user to enter an item ID that the user requires to delete</w:t>
-            </w:r>
           </w:p>
         </w:tc>
         <w:tc>
@@ -4531,13 +4326,6 @@
                 <w:szCs w:val="22"/>
               </w:rPr>
             </w:pPr>
-            <w:r>
-              <w:rPr>
-                <w:sz w:val="22"/>
-                <w:szCs w:val="22"/>
-              </w:rPr>
-              <w:t>Pass</w:t>
-            </w:r>
           </w:p>
         </w:tc>
       </w:tr>
@@ -4558,7 +4346,14 @@
                 <w:sz w:val="22"/>
                 <w:szCs w:val="22"/>
               </w:rPr>
-              <w:t>11</w:t>
+              <w:t>1</w:t>
+            </w:r>
+            <w:r>
+              <w:rPr>
+                <w:sz w:val="22"/>
+                <w:szCs w:val="22"/>
+              </w:rPr>
+              <w:t>1</w:t>
             </w:r>
           </w:p>
         </w:tc>
@@ -4578,7 +4373,7 @@
                 <w:sz w:val="22"/>
                 <w:szCs w:val="22"/>
               </w:rPr>
-              <w:t>If item ID entered is of an item in store, all the information related to the item gets deleted from the system and the cloud database (MongoDB Atlas)</w:t>
+              <w:t>Delete item option prompts the user to enter an item ID that the user requires to delete</w:t>
             </w:r>
           </w:p>
         </w:tc>
@@ -4620,7 +4415,14 @@
                 <w:sz w:val="22"/>
                 <w:szCs w:val="22"/>
               </w:rPr>
-              <w:t>12</w:t>
+              <w:t>1</w:t>
+            </w:r>
+            <w:r>
+              <w:rPr>
+                <w:sz w:val="22"/>
+                <w:szCs w:val="22"/>
+              </w:rPr>
+              <w:t>2</w:t>
             </w:r>
           </w:p>
         </w:tc>
@@ -4640,7 +4442,7 @@
                 <w:sz w:val="22"/>
                 <w:szCs w:val="22"/>
               </w:rPr>
-              <w:t>Whenever an item is added to/ deleted from the system, the number of free spaces left in the store is displayed</w:t>
+              <w:t>If item ID entered is of an item in store, all the information related to the item gets deleted from the system and the cloud database (MongoDB Atlas)</w:t>
             </w:r>
           </w:p>
         </w:tc>
@@ -4677,6 +4479,20 @@
                 <w:szCs w:val="22"/>
               </w:rPr>
             </w:pPr>
+            <w:r>
+              <w:rPr>
+                <w:sz w:val="22"/>
+                <w:szCs w:val="22"/>
+              </w:rPr>
+              <w:t>1</w:t>
+            </w:r>
+            <w:r>
+              <w:rPr>
+                <w:sz w:val="22"/>
+                <w:szCs w:val="22"/>
+              </w:rPr>
+              <w:t>3</w:t>
+            </w:r>
           </w:p>
         </w:tc>
         <w:tc>
@@ -4690,6 +4506,13 @@
                 <w:szCs w:val="22"/>
               </w:rPr>
             </w:pPr>
+            <w:r>
+              <w:rPr>
+                <w:sz w:val="22"/>
+                <w:szCs w:val="22"/>
+              </w:rPr>
+              <w:t>Whenever an item is added to/ deleted from the system, the number of free spaces left in the store is displayed</w:t>
+            </w:r>
           </w:p>
         </w:tc>
         <w:tc>
@@ -4703,6 +4526,13 @@
                 <w:szCs w:val="22"/>
               </w:rPr>
             </w:pPr>
+            <w:r>
+              <w:rPr>
+                <w:sz w:val="22"/>
+                <w:szCs w:val="22"/>
+              </w:rPr>
+              <w:t>Pass</w:t>
+            </w:r>
           </w:p>
         </w:tc>
       </w:tr>
@@ -4718,13 +4548,6 @@
                 <w:szCs w:val="22"/>
               </w:rPr>
             </w:pPr>
-            <w:r>
-              <w:rPr>
-                <w:sz w:val="22"/>
-                <w:szCs w:val="22"/>
-              </w:rPr>
-              <w:t>13</w:t>
-            </w:r>
           </w:p>
         </w:tc>
         <w:tc>
@@ -4738,13 +4561,6 @@
                 <w:szCs w:val="22"/>
               </w:rPr>
             </w:pPr>
-            <w:r>
-              <w:rPr>
-                <w:sz w:val="22"/>
-                <w:szCs w:val="22"/>
-              </w:rPr>
-              <w:t>Print list of items option displays all the items in store with their item IDs, types and titles in a table format.</w:t>
-            </w:r>
           </w:p>
         </w:tc>
         <w:tc>
@@ -4758,13 +4574,6 @@
                 <w:szCs w:val="22"/>
               </w:rPr>
             </w:pPr>
-            <w:r>
-              <w:rPr>
-                <w:sz w:val="22"/>
-                <w:szCs w:val="22"/>
-              </w:rPr>
-              <w:t>Pass</w:t>
-            </w:r>
           </w:p>
         </w:tc>
       </w:tr>
@@ -4785,7 +4594,14 @@
                 <w:sz w:val="22"/>
                 <w:szCs w:val="22"/>
               </w:rPr>
-              <w:t>14</w:t>
+              <w:t>1</w:t>
+            </w:r>
+            <w:r>
+              <w:rPr>
+                <w:sz w:val="22"/>
+                <w:szCs w:val="22"/>
+              </w:rPr>
+              <w:t>4</w:t>
             </w:r>
           </w:p>
         </w:tc>
@@ -4805,7 +4621,7 @@
                 <w:sz w:val="22"/>
                 <w:szCs w:val="22"/>
               </w:rPr>
-              <w:t>Sort items option sorts the stored items in ascending order of title and saves all the items in this order</w:t>
+              <w:t>Print list of items option displays all the items in store with their item IDs, types and titles in a table format.</w:t>
             </w:r>
           </w:p>
         </w:tc>
@@ -4847,7 +4663,14 @@
                 <w:sz w:val="22"/>
                 <w:szCs w:val="22"/>
               </w:rPr>
-              <w:t>15</w:t>
+              <w:t>1</w:t>
+            </w:r>
+            <w:r>
+              <w:rPr>
+                <w:sz w:val="22"/>
+                <w:szCs w:val="22"/>
+              </w:rPr>
+              <w:t>5</w:t>
             </w:r>
           </w:p>
         </w:tc>
@@ -4867,7 +4690,7 @@
                 <w:sz w:val="22"/>
                 <w:szCs w:val="22"/>
               </w:rPr>
-              <w:t>When printing the list of items/ displaying them in the GUI, items are displayed in the sorted order, after sort items option is chosen.</w:t>
+              <w:t>Sort items option sorts the stored items in ascending order of title and saves all the items in this order</w:t>
             </w:r>
           </w:p>
         </w:tc>
@@ -4909,7 +4732,14 @@
                 <w:sz w:val="22"/>
                 <w:szCs w:val="22"/>
               </w:rPr>
-              <w:t>16</w:t>
+              <w:t>1</w:t>
+            </w:r>
+            <w:r>
+              <w:rPr>
+                <w:sz w:val="22"/>
+                <w:szCs w:val="22"/>
+              </w:rPr>
+              <w:t>6</w:t>
             </w:r>
           </w:p>
         </w:tc>
@@ -4929,7 +4759,7 @@
                 <w:sz w:val="22"/>
                 <w:szCs w:val="22"/>
               </w:rPr>
-              <w:t>Whenever new items are added, they are added to the end of these tables</w:t>
+              <w:t>When printing the list of items/ displaying them in the GUI, items are displayed in the sorted order, after sort items option is chosen.</w:t>
             </w:r>
           </w:p>
         </w:tc>
@@ -4944,6 +4774,13 @@
                 <w:szCs w:val="22"/>
               </w:rPr>
             </w:pPr>
+            <w:r>
+              <w:rPr>
+                <w:sz w:val="22"/>
+                <w:szCs w:val="22"/>
+              </w:rPr>
+              <w:t>Pass</w:t>
+            </w:r>
           </w:p>
         </w:tc>
       </w:tr>
@@ -4959,6 +4796,20 @@
                 <w:szCs w:val="22"/>
               </w:rPr>
             </w:pPr>
+            <w:r>
+              <w:rPr>
+                <w:sz w:val="22"/>
+                <w:szCs w:val="22"/>
+              </w:rPr>
+              <w:t>1</w:t>
+            </w:r>
+            <w:r>
+              <w:rPr>
+                <w:sz w:val="22"/>
+                <w:szCs w:val="22"/>
+              </w:rPr>
+              <w:t>7</w:t>
+            </w:r>
           </w:p>
         </w:tc>
         <w:tc>
@@ -4972,6 +4823,13 @@
                 <w:szCs w:val="22"/>
               </w:rPr>
             </w:pPr>
+            <w:r>
+              <w:rPr>
+                <w:sz w:val="22"/>
+                <w:szCs w:val="22"/>
+              </w:rPr>
+              <w:t>Whenever new items are added, they are added to the end of these tables</w:t>
+            </w:r>
           </w:p>
         </w:tc>
         <w:tc>
@@ -5000,13 +4858,6 @@
                 <w:szCs w:val="22"/>
               </w:rPr>
             </w:pPr>
-            <w:r>
-              <w:rPr>
-                <w:sz w:val="22"/>
-                <w:szCs w:val="22"/>
-              </w:rPr>
-              <w:t>17</w:t>
-            </w:r>
           </w:p>
         </w:tc>
         <w:tc>
@@ -5020,13 +4871,6 @@
                 <w:szCs w:val="22"/>
               </w:rPr>
             </w:pPr>
-            <w:r>
-              <w:rPr>
-                <w:sz w:val="22"/>
-                <w:szCs w:val="22"/>
-              </w:rPr>
-              <w:t xml:space="preserve">Buy item option prompts the user to enter an item ID of the item that the user desires to purchase </w:t>
-            </w:r>
           </w:p>
         </w:tc>
         <w:tc>
@@ -5040,13 +4884,6 @@
                 <w:szCs w:val="22"/>
               </w:rPr>
             </w:pPr>
-            <w:r>
-              <w:rPr>
-                <w:sz w:val="22"/>
-                <w:szCs w:val="22"/>
-              </w:rPr>
-              <w:t>Pass</w:t>
-            </w:r>
           </w:p>
         </w:tc>
       </w:tr>
@@ -5067,7 +4904,14 @@
                 <w:sz w:val="22"/>
                 <w:szCs w:val="22"/>
               </w:rPr>
-              <w:t>18</w:t>
+              <w:t>1</w:t>
+            </w:r>
+            <w:r>
+              <w:rPr>
+                <w:sz w:val="22"/>
+                <w:szCs w:val="22"/>
+              </w:rPr>
+              <w:t>8</w:t>
             </w:r>
           </w:p>
         </w:tc>
@@ -5087,7 +4931,7 @@
                 <w:sz w:val="22"/>
                 <w:szCs w:val="22"/>
               </w:rPr>
-              <w:t>If the item that the user requests exists in store, the user is prompted whether more than one copy of the item chosen is required</w:t>
+              <w:t xml:space="preserve">Buy item option prompts the user to enter an item ID of the item that the user desires to purchase </w:t>
             </w:r>
           </w:p>
         </w:tc>
@@ -5129,7 +4973,14 @@
                 <w:sz w:val="22"/>
                 <w:szCs w:val="22"/>
               </w:rPr>
-              <w:t>19</w:t>
+              <w:t>1</w:t>
+            </w:r>
+            <w:r>
+              <w:rPr>
+                <w:sz w:val="22"/>
+                <w:szCs w:val="22"/>
+              </w:rPr>
+              <w:t>9</w:t>
             </w:r>
           </w:p>
         </w:tc>
@@ -5149,7 +5000,7 @@
                 <w:sz w:val="22"/>
                 <w:szCs w:val="22"/>
               </w:rPr>
-              <w:t>If the user chooses to buy more than one item, the number of required copies is prompted</w:t>
+              <w:t>If the item that the user requests exists in store, the user is prompted whether more than one copy of the item chosen is required</w:t>
             </w:r>
           </w:p>
         </w:tc>
@@ -5211,14 +5062,7 @@
                 <w:sz w:val="22"/>
                 <w:szCs w:val="22"/>
               </w:rPr>
-              <w:t>Once the user enters the number of copies required</w:t>
-            </w:r>
-            <w:r>
-              <w:rPr>
-                <w:sz w:val="22"/>
-                <w:szCs w:val="22"/>
-              </w:rPr>
-              <w:t>, the total cost of all purchased items is calculated and displayed</w:t>
+              <w:t>If the user chooses to buy more than one item, the number of required copies is prompted</w:t>
             </w:r>
           </w:p>
         </w:tc>
@@ -5255,6 +5099,20 @@
                 <w:szCs w:val="22"/>
               </w:rPr>
             </w:pPr>
+            <w:r>
+              <w:rPr>
+                <w:sz w:val="22"/>
+                <w:szCs w:val="22"/>
+              </w:rPr>
+              <w:t>2</w:t>
+            </w:r>
+            <w:r>
+              <w:rPr>
+                <w:sz w:val="22"/>
+                <w:szCs w:val="22"/>
+              </w:rPr>
+              <w:t>1</w:t>
+            </w:r>
           </w:p>
         </w:tc>
         <w:tc>
@@ -5268,6 +5126,20 @@
                 <w:szCs w:val="22"/>
               </w:rPr>
             </w:pPr>
+            <w:r>
+              <w:rPr>
+                <w:sz w:val="22"/>
+                <w:szCs w:val="22"/>
+              </w:rPr>
+              <w:t>Once the user enters the number of copies required</w:t>
+            </w:r>
+            <w:r>
+              <w:rPr>
+                <w:sz w:val="22"/>
+                <w:szCs w:val="22"/>
+              </w:rPr>
+              <w:t>, the total cost of all purchased items is calculated and displayed</w:t>
+            </w:r>
           </w:p>
         </w:tc>
         <w:tc>
@@ -5281,6 +5153,13 @@
                 <w:szCs w:val="22"/>
               </w:rPr>
             </w:pPr>
+            <w:r>
+              <w:rPr>
+                <w:sz w:val="22"/>
+                <w:szCs w:val="22"/>
+              </w:rPr>
+              <w:t>Pass</w:t>
+            </w:r>
           </w:p>
         </w:tc>
       </w:tr>
@@ -5296,13 +5175,6 @@
                 <w:szCs w:val="22"/>
               </w:rPr>
             </w:pPr>
-            <w:r>
-              <w:rPr>
-                <w:sz w:val="22"/>
-                <w:szCs w:val="22"/>
-              </w:rPr>
-              <w:t>21</w:t>
-            </w:r>
           </w:p>
         </w:tc>
         <w:tc>
@@ -5316,13 +5188,6 @@
                 <w:szCs w:val="22"/>
               </w:rPr>
             </w:pPr>
-            <w:r>
-              <w:rPr>
-                <w:sz w:val="22"/>
-                <w:szCs w:val="22"/>
-              </w:rPr>
-              <w:t>When a purchase is completed through the buy item option, a report is generated in file.</w:t>
-            </w:r>
           </w:p>
         </w:tc>
         <w:tc>
@@ -5336,13 +5201,6 @@
                 <w:szCs w:val="22"/>
               </w:rPr>
             </w:pPr>
-            <w:r>
-              <w:rPr>
-                <w:sz w:val="22"/>
-                <w:szCs w:val="22"/>
-              </w:rPr>
-              <w:t>Pass</w:t>
-            </w:r>
           </w:p>
         </w:tc>
       </w:tr>
@@ -5363,7 +5221,15 @@
                 <w:sz w:val="22"/>
                 <w:szCs w:val="22"/>
               </w:rPr>
-              <w:t>22</w:t>
+              <w:lastRenderedPageBreak/>
+              <w:t>2</w:t>
+            </w:r>
+            <w:r>
+              <w:rPr>
+                <w:sz w:val="22"/>
+                <w:szCs w:val="22"/>
+              </w:rPr>
+              <w:t>2</w:t>
             </w:r>
           </w:p>
         </w:tc>
@@ -5383,35 +5249,7 @@
                 <w:sz w:val="22"/>
                 <w:szCs w:val="22"/>
               </w:rPr>
-              <w:t>The title, item ID, price, t</w:t>
-            </w:r>
-            <w:r>
-              <w:rPr>
-                <w:sz w:val="22"/>
-                <w:szCs w:val="22"/>
-              </w:rPr>
-              <w:t xml:space="preserve">otal cost, selling date/time </w:t>
-            </w:r>
-            <w:r>
-              <w:rPr>
-                <w:sz w:val="22"/>
-                <w:szCs w:val="22"/>
-              </w:rPr>
-              <w:t>are</w:t>
-            </w:r>
-            <w:r>
-              <w:rPr>
-                <w:sz w:val="22"/>
-                <w:szCs w:val="22"/>
-              </w:rPr>
-              <w:t xml:space="preserve"> saved in the file generated upon completion of purchase</w:t>
-            </w:r>
-            <w:r>
-              <w:rPr>
-                <w:sz w:val="22"/>
-                <w:szCs w:val="22"/>
-              </w:rPr>
-              <w:t>.</w:t>
+              <w:t>When a purchase is completed through the buy item option, a report is generated in file.</w:t>
             </w:r>
           </w:p>
         </w:tc>
@@ -5448,6 +5286,20 @@
                 <w:szCs w:val="22"/>
               </w:rPr>
             </w:pPr>
+            <w:r>
+              <w:rPr>
+                <w:sz w:val="22"/>
+                <w:szCs w:val="22"/>
+              </w:rPr>
+              <w:t>2</w:t>
+            </w:r>
+            <w:r>
+              <w:rPr>
+                <w:sz w:val="22"/>
+                <w:szCs w:val="22"/>
+              </w:rPr>
+              <w:t>3</w:t>
+            </w:r>
           </w:p>
         </w:tc>
         <w:tc>
@@ -5461,6 +5313,41 @@
                 <w:szCs w:val="22"/>
               </w:rPr>
             </w:pPr>
+            <w:r>
+              <w:rPr>
+                <w:sz w:val="22"/>
+                <w:szCs w:val="22"/>
+              </w:rPr>
+              <w:t>The title, item ID, price, t</w:t>
+            </w:r>
+            <w:r>
+              <w:rPr>
+                <w:sz w:val="22"/>
+                <w:szCs w:val="22"/>
+              </w:rPr>
+              <w:t xml:space="preserve">otal cost, selling date/time </w:t>
+            </w:r>
+            <w:r>
+              <w:rPr>
+                <w:sz w:val="22"/>
+                <w:szCs w:val="22"/>
+              </w:rPr>
+              <w:t>are</w:t>
+            </w:r>
+            <w:r>
+              <w:rPr>
+                <w:sz w:val="22"/>
+                <w:szCs w:val="22"/>
+              </w:rPr>
+              <w:t xml:space="preserve"> saved in the file generated upon completion of purchase</w:t>
+            </w:r>
+            <w:r>
+              <w:rPr>
+                <w:sz w:val="22"/>
+                <w:szCs w:val="22"/>
+              </w:rPr>
+              <w:t>.</w:t>
+            </w:r>
           </w:p>
         </w:tc>
         <w:tc>
@@ -5474,6 +5361,13 @@
                 <w:szCs w:val="22"/>
               </w:rPr>
             </w:pPr>
+            <w:r>
+              <w:rPr>
+                <w:sz w:val="22"/>
+                <w:szCs w:val="22"/>
+              </w:rPr>
+              <w:t>Pass</w:t>
+            </w:r>
           </w:p>
         </w:tc>
       </w:tr>
@@ -5489,13 +5383,6 @@
                 <w:szCs w:val="22"/>
               </w:rPr>
             </w:pPr>
-            <w:r>
-              <w:rPr>
-                <w:sz w:val="22"/>
-                <w:szCs w:val="22"/>
-              </w:rPr>
-              <w:t>23</w:t>
-            </w:r>
           </w:p>
         </w:tc>
         <w:tc>
@@ -5509,41 +5396,6 @@
                 <w:szCs w:val="22"/>
               </w:rPr>
             </w:pPr>
-            <w:r>
-              <w:rPr>
-                <w:sz w:val="22"/>
-                <w:szCs w:val="22"/>
-              </w:rPr>
-              <w:t>If the item</w:t>
-            </w:r>
-            <w:r>
-              <w:rPr>
-                <w:sz w:val="22"/>
-                <w:szCs w:val="22"/>
-              </w:rPr>
-              <w:t xml:space="preserve"> </w:t>
-            </w:r>
-            <w:r>
-              <w:rPr>
-                <w:sz w:val="22"/>
-                <w:szCs w:val="22"/>
-              </w:rPr>
-              <w:t xml:space="preserve">ID entered in delete item and buy item options isn’t found in the system, </w:t>
-            </w:r>
-            <w:r>
-              <w:rPr>
-                <w:sz w:val="22"/>
-                <w:szCs w:val="22"/>
-              </w:rPr>
-              <w:t>the user is notified that there’s no such item in store</w:t>
-            </w:r>
-            <w:r>
-              <w:rPr>
-                <w:sz w:val="22"/>
-                <w:szCs w:val="22"/>
-              </w:rPr>
-              <w:t>.</w:t>
-            </w:r>
           </w:p>
         </w:tc>
         <w:tc>
@@ -5557,13 +5409,6 @@
                 <w:szCs w:val="22"/>
               </w:rPr>
             </w:pPr>
-            <w:r>
-              <w:rPr>
-                <w:sz w:val="22"/>
-                <w:szCs w:val="22"/>
-              </w:rPr>
-              <w:t>Pass</w:t>
-            </w:r>
           </w:p>
         </w:tc>
       </w:tr>
@@ -5579,6 +5424,20 @@
                 <w:szCs w:val="22"/>
               </w:rPr>
             </w:pPr>
+            <w:r>
+              <w:rPr>
+                <w:sz w:val="22"/>
+                <w:szCs w:val="22"/>
+              </w:rPr>
+              <w:t>2</w:t>
+            </w:r>
+            <w:r>
+              <w:rPr>
+                <w:sz w:val="22"/>
+                <w:szCs w:val="22"/>
+              </w:rPr>
+              <w:t>4</w:t>
+            </w:r>
           </w:p>
         </w:tc>
         <w:tc>
@@ -5592,6 +5451,41 @@
                 <w:szCs w:val="22"/>
               </w:rPr>
             </w:pPr>
+            <w:r>
+              <w:rPr>
+                <w:sz w:val="22"/>
+                <w:szCs w:val="22"/>
+              </w:rPr>
+              <w:t>If the item</w:t>
+            </w:r>
+            <w:r>
+              <w:rPr>
+                <w:sz w:val="22"/>
+                <w:szCs w:val="22"/>
+              </w:rPr>
+              <w:t xml:space="preserve"> </w:t>
+            </w:r>
+            <w:r>
+              <w:rPr>
+                <w:sz w:val="22"/>
+                <w:szCs w:val="22"/>
+              </w:rPr>
+              <w:t xml:space="preserve">ID entered in delete item and buy item options isn’t found in the system, </w:t>
+            </w:r>
+            <w:r>
+              <w:rPr>
+                <w:sz w:val="22"/>
+                <w:szCs w:val="22"/>
+              </w:rPr>
+              <w:t>the user is notified that there’s no such item in store</w:t>
+            </w:r>
+            <w:r>
+              <w:rPr>
+                <w:sz w:val="22"/>
+                <w:szCs w:val="22"/>
+              </w:rPr>
+              <w:t>.</w:t>
+            </w:r>
           </w:p>
         </w:tc>
         <w:tc>
@@ -5605,6 +5499,13 @@
                 <w:szCs w:val="22"/>
               </w:rPr>
             </w:pPr>
+            <w:r>
+              <w:rPr>
+                <w:sz w:val="22"/>
+                <w:szCs w:val="22"/>
+              </w:rPr>
+              <w:t>Pass</w:t>
+            </w:r>
           </w:p>
         </w:tc>
       </w:tr>
@@ -5620,13 +5521,6 @@
                 <w:szCs w:val="22"/>
               </w:rPr>
             </w:pPr>
-            <w:r>
-              <w:rPr>
-                <w:sz w:val="22"/>
-                <w:szCs w:val="22"/>
-              </w:rPr>
-              <w:t>24</w:t>
-            </w:r>
           </w:p>
         </w:tc>
         <w:tc>
@@ -5640,13 +5534,6 @@
                 <w:szCs w:val="22"/>
               </w:rPr>
             </w:pPr>
-            <w:r>
-              <w:rPr>
-                <w:sz w:val="22"/>
-                <w:szCs w:val="22"/>
-              </w:rPr>
-              <w:t>Open GUI option opens the Graphical User Interface in a separate window</w:t>
-            </w:r>
           </w:p>
         </w:tc>
         <w:tc>
@@ -5660,13 +5547,6 @@
                 <w:szCs w:val="22"/>
               </w:rPr>
             </w:pPr>
-            <w:r>
-              <w:rPr>
-                <w:sz w:val="22"/>
-                <w:szCs w:val="22"/>
-              </w:rPr>
-              <w:t>Pass</w:t>
-            </w:r>
           </w:p>
         </w:tc>
       </w:tr>
@@ -5687,7 +5567,14 @@
                 <w:sz w:val="22"/>
                 <w:szCs w:val="22"/>
               </w:rPr>
-              <w:t>25</w:t>
+              <w:t>2</w:t>
+            </w:r>
+            <w:r>
+              <w:rPr>
+                <w:sz w:val="22"/>
+                <w:szCs w:val="22"/>
+              </w:rPr>
+              <w:t>5</w:t>
             </w:r>
           </w:p>
         </w:tc>
@@ -5707,21 +5594,7 @@
                 <w:sz w:val="22"/>
                 <w:szCs w:val="22"/>
               </w:rPr>
-              <w:t>All the information of the items in store are displayed in a JavaFX table</w:t>
-            </w:r>
-            <w:r>
-              <w:rPr>
-                <w:sz w:val="22"/>
-                <w:szCs w:val="22"/>
-              </w:rPr>
-              <w:t xml:space="preserve"> component </w:t>
-            </w:r>
-            <w:r>
-              <w:rPr>
-                <w:sz w:val="22"/>
-                <w:szCs w:val="22"/>
-              </w:rPr>
-              <w:t>format</w:t>
+              <w:t>Open GUI option opens the Graphical User Interface in a separate window</w:t>
             </w:r>
           </w:p>
         </w:tc>
@@ -5763,7 +5636,14 @@
                 <w:sz w:val="22"/>
                 <w:szCs w:val="22"/>
               </w:rPr>
-              <w:t>26</w:t>
+              <w:t>2</w:t>
+            </w:r>
+            <w:r>
+              <w:rPr>
+                <w:sz w:val="22"/>
+                <w:szCs w:val="22"/>
+              </w:rPr>
+              <w:t>6</w:t>
             </w:r>
           </w:p>
         </w:tc>
@@ -5783,14 +5663,21 @@
                 <w:sz w:val="22"/>
                 <w:szCs w:val="22"/>
               </w:rPr>
-              <w:t>Items can be searched by Title in a search box displayed</w:t>
-            </w:r>
-            <w:r>
-              <w:rPr>
-                <w:sz w:val="22"/>
-                <w:szCs w:val="22"/>
-              </w:rPr>
-              <w:t xml:space="preserve"> in the GUI</w:t>
+              <w:t>All the information of the items in store are displayed in a JavaFX table</w:t>
+            </w:r>
+            <w:r>
+              <w:rPr>
+                <w:sz w:val="22"/>
+                <w:szCs w:val="22"/>
+              </w:rPr>
+              <w:t xml:space="preserve"> component </w:t>
+            </w:r>
+            <w:r>
+              <w:rPr>
+                <w:sz w:val="22"/>
+                <w:szCs w:val="22"/>
+              </w:rPr>
+              <w:t>format</w:t>
             </w:r>
           </w:p>
         </w:tc>
@@ -5832,7 +5719,14 @@
                 <w:sz w:val="22"/>
                 <w:szCs w:val="22"/>
               </w:rPr>
-              <w:t>27</w:t>
+              <w:t>2</w:t>
+            </w:r>
+            <w:r>
+              <w:rPr>
+                <w:sz w:val="22"/>
+                <w:szCs w:val="22"/>
+              </w:rPr>
+              <w:t>7</w:t>
             </w:r>
           </w:p>
         </w:tc>
@@ -5852,7 +5746,14 @@
                 <w:sz w:val="22"/>
                 <w:szCs w:val="22"/>
               </w:rPr>
-              <w:t>When Reset button is clicked in the GUI, all the items in store are displayed in the table and the search field is emptied</w:t>
+              <w:t>Items can be searched by Title in a search box displayed</w:t>
+            </w:r>
+            <w:r>
+              <w:rPr>
+                <w:sz w:val="22"/>
+                <w:szCs w:val="22"/>
+              </w:rPr>
+              <w:t xml:space="preserve"> in the GUI</w:t>
             </w:r>
           </w:p>
         </w:tc>
@@ -5889,6 +5790,20 @@
                 <w:szCs w:val="22"/>
               </w:rPr>
             </w:pPr>
+            <w:r>
+              <w:rPr>
+                <w:sz w:val="22"/>
+                <w:szCs w:val="22"/>
+              </w:rPr>
+              <w:t>2</w:t>
+            </w:r>
+            <w:r>
+              <w:rPr>
+                <w:sz w:val="22"/>
+                <w:szCs w:val="22"/>
+              </w:rPr>
+              <w:t>8</w:t>
+            </w:r>
           </w:p>
         </w:tc>
         <w:tc>
@@ -5902,6 +5817,13 @@
                 <w:szCs w:val="22"/>
               </w:rPr>
             </w:pPr>
+            <w:r>
+              <w:rPr>
+                <w:sz w:val="22"/>
+                <w:szCs w:val="22"/>
+              </w:rPr>
+              <w:t>When Reset button is clicked in the GUI, all the items in store are displayed in the table and the search field is emptied</w:t>
+            </w:r>
           </w:p>
         </w:tc>
         <w:tc>
@@ -5915,6 +5837,13 @@
                 <w:szCs w:val="22"/>
               </w:rPr>
             </w:pPr>
+            <w:r>
+              <w:rPr>
+                <w:sz w:val="22"/>
+                <w:szCs w:val="22"/>
+              </w:rPr>
+              <w:t>Pass</w:t>
+            </w:r>
           </w:p>
         </w:tc>
       </w:tr>
@@ -5930,20 +5859,6 @@
                 <w:szCs w:val="22"/>
               </w:rPr>
             </w:pPr>
-            <w:r>
-              <w:rPr>
-                <w:sz w:val="22"/>
-                <w:szCs w:val="22"/>
-              </w:rPr>
-              <w:t>2</w:t>
-            </w:r>
-            <w:r>
-              <w:rPr>
-                <w:sz w:val="22"/>
-                <w:szCs w:val="22"/>
-              </w:rPr>
-              <w:t>8</w:t>
-            </w:r>
           </w:p>
         </w:tc>
         <w:tc>
@@ -5957,13 +5872,6 @@
                 <w:szCs w:val="22"/>
               </w:rPr>
             </w:pPr>
-            <w:r>
-              <w:rPr>
-                <w:sz w:val="22"/>
-                <w:szCs w:val="22"/>
-              </w:rPr>
-              <w:t>If the user tries to enter more than 1000 items, the system notifies the user that there’re no available spaces to store new items</w:t>
-            </w:r>
           </w:p>
         </w:tc>
         <w:tc>
@@ -5977,13 +5885,6 @@
                 <w:szCs w:val="22"/>
               </w:rPr>
             </w:pPr>
-            <w:r>
-              <w:rPr>
-                <w:sz w:val="22"/>
-                <w:szCs w:val="22"/>
-              </w:rPr>
-              <w:t>Pass</w:t>
-            </w:r>
           </w:p>
         </w:tc>
       </w:tr>
@@ -6012,6 +5913,68 @@
                 <w:szCs w:val="22"/>
               </w:rPr>
               <w:t>9</w:t>
+            </w:r>
+          </w:p>
+        </w:tc>
+        <w:tc>
+          <w:tcPr>
+            <w:tcW w:w="6237" w:type="dxa"/>
+          </w:tcPr>
+          <w:p>
+            <w:pPr>
+              <w:rPr>
+                <w:sz w:val="22"/>
+                <w:szCs w:val="22"/>
+              </w:rPr>
+            </w:pPr>
+            <w:r>
+              <w:rPr>
+                <w:sz w:val="22"/>
+                <w:szCs w:val="22"/>
+              </w:rPr>
+              <w:t>If the user tries to enter more than 1000 items, the system notifies the user that there’re no available spaces to store new items</w:t>
+            </w:r>
+          </w:p>
+        </w:tc>
+        <w:tc>
+          <w:tcPr>
+            <w:tcW w:w="1785" w:type="dxa"/>
+          </w:tcPr>
+          <w:p>
+            <w:pPr>
+              <w:rPr>
+                <w:sz w:val="22"/>
+                <w:szCs w:val="22"/>
+              </w:rPr>
+            </w:pPr>
+            <w:r>
+              <w:rPr>
+                <w:sz w:val="22"/>
+                <w:szCs w:val="22"/>
+              </w:rPr>
+              <w:t>Pass</w:t>
+            </w:r>
+          </w:p>
+        </w:tc>
+      </w:tr>
+      <w:tr>
+        <w:tc>
+          <w:tcPr>
+            <w:tcW w:w="988" w:type="dxa"/>
+          </w:tcPr>
+          <w:p>
+            <w:pPr>
+              <w:rPr>
+                <w:sz w:val="22"/>
+                <w:szCs w:val="22"/>
+              </w:rPr>
+            </w:pPr>
+            <w:r>
+              <w:rPr>
+                <w:sz w:val="22"/>
+                <w:szCs w:val="22"/>
+              </w:rPr>
+              <w:t>30</w:t>
             </w:r>
           </w:p>
         </w:tc>
@@ -6064,6 +6027,8 @@
           <w:szCs w:val="22"/>
         </w:rPr>
       </w:pPr>
+      <w:bookmarkStart w:id="0" w:name="_GoBack"/>
+      <w:bookmarkEnd w:id="0"/>
     </w:p>
     <w:sectPr>
       <w:pgSz w:w="11900" w:h="16840"/>

</xml_diff>